<commit_message>
Updating presentation 1 and 2 (C)
</commit_message>
<xml_diff>
--- a/161702/presentation/01 - Syllabus, Review of PAA 1/Exercise 1.docx
+++ b/161702/presentation/01 - Syllabus, Review of PAA 1/Exercise 1.docx
@@ -735,13 +735,7 @@
               <w:rPr>
                 <w:lang w:val="en-US"/>
               </w:rPr>
-              <w:t>two_power</w:t>
-            </w:r>
-            <w:r>
-              <w:rPr>
-                <w:lang w:val="en-US"/>
-              </w:rPr>
-              <w:t xml:space="preserve"> </w:t>
+              <w:t xml:space="preserve">two_power </w:t>
             </w:r>
             <w:r>
               <w:rPr>
@@ -753,13 +747,7 @@
               <w:rPr>
                 <w:lang w:val="en-US"/>
               </w:rPr>
-              <w:t>two_power</w:t>
-            </w:r>
-            <w:r>
-              <w:rPr>
-                <w:lang w:val="en-US"/>
-              </w:rPr>
-              <w:t xml:space="preserve"> </w:t>
+              <w:t xml:space="preserve">two_power </w:t>
             </w:r>
             <w:r>
               <w:rPr>
@@ -959,8 +947,6 @@
               </w:rPr>
               <w:t>// look up</w:t>
             </w:r>
-            <w:bookmarkStart w:id="0" w:name="_GoBack"/>
-            <w:bookmarkEnd w:id="0"/>
           </w:p>
           <w:p>
             <w:pPr>
@@ -1086,11 +1072,6 @@
                 <w:lang w:val="en-US"/>
               </w:rPr>
               <w:tab/>
-            </w:r>
-            <w:r>
-              <w:rPr>
-                <w:lang w:val="en-US"/>
-              </w:rPr>
               <w:t xml:space="preserve">power_memo[n] = </w:t>
             </w:r>
             <w:r>
@@ -1148,7 +1129,1486 @@
     </w:tbl>
     <w:p>
       <w:pPr>
+        <w:rPr>
+          <w:lang w:val="en-US"/>
+        </w:rPr>
+      </w:pPr>
+      <w:r>
+        <w:rPr>
+          <w:lang w:val="en-US"/>
+        </w:rPr>
+        <w:lastRenderedPageBreak/>
+        <w:t>DP Bottom-Up</w:t>
+      </w:r>
+    </w:p>
+    <w:p>
+      <w:pPr>
         <w:pStyle w:val="ListParagraph"/>
+        <w:numPr>
+          <w:ilvl w:val="0"/>
+          <w:numId w:val="8"/>
+        </w:numPr>
+        <w:rPr>
+          <w:lang w:val="en-US"/>
+        </w:rPr>
+      </w:pPr>
+      <w:r>
+        <w:rPr>
+          <w:lang w:val="en-US"/>
+        </w:rPr>
+        <w:t>Memo</w:t>
+      </w:r>
+    </w:p>
+    <w:p>
+      <w:pPr>
+        <w:pStyle w:val="ListParagraph"/>
+        <w:numPr>
+          <w:ilvl w:val="0"/>
+          <w:numId w:val="8"/>
+        </w:numPr>
+        <w:rPr>
+          <w:lang w:val="en-US"/>
+        </w:rPr>
+      </w:pPr>
+      <w:r>
+        <w:rPr>
+          <w:lang w:val="en-US"/>
+        </w:rPr>
+        <w:t>Base solution</w:t>
+      </w:r>
+    </w:p>
+    <w:p>
+      <w:pPr>
+        <w:pStyle w:val="ListParagraph"/>
+        <w:numPr>
+          <w:ilvl w:val="0"/>
+          <w:numId w:val="8"/>
+        </w:numPr>
+        <w:rPr>
+          <w:lang w:val="en-US"/>
+        </w:rPr>
+      </w:pPr>
+      <w:r>
+        <w:rPr>
+          <w:lang w:val="en-US"/>
+        </w:rPr>
+        <w:t>Overlapping solutions</w:t>
+      </w:r>
+    </w:p>
+    <w:p>
+      <w:pPr>
+        <w:rPr>
+          <w:lang w:val="en-US"/>
+        </w:rPr>
+      </w:pPr>
+      <w:r>
+        <w:rPr>
+          <w:lang w:val="en-US"/>
+        </w:rPr>
+        <w:t>Memo</w:t>
+      </w:r>
+    </w:p>
+    <w:tbl>
+      <w:tblPr>
+        <w:tblStyle w:val="TableGrid"/>
+        <w:tblW w:w="0" w:type="auto"/>
+        <w:tblLook w:val="04A0" w:firstRow="1" w:lastRow="0" w:firstColumn="1" w:lastColumn="0" w:noHBand="0" w:noVBand="1"/>
+      </w:tblPr>
+      <w:tblGrid>
+        <w:gridCol w:w="935"/>
+        <w:gridCol w:w="935"/>
+        <w:gridCol w:w="935"/>
+        <w:gridCol w:w="935"/>
+        <w:gridCol w:w="935"/>
+        <w:gridCol w:w="935"/>
+        <w:gridCol w:w="935"/>
+        <w:gridCol w:w="935"/>
+        <w:gridCol w:w="935"/>
+        <w:gridCol w:w="935"/>
+      </w:tblGrid>
+      <w:tr>
+        <w:tc>
+          <w:tcPr>
+            <w:tcW w:w="935" w:type="dxa"/>
+            <w:tcBorders>
+              <w:top w:val="nil"/>
+              <w:left w:val="nil"/>
+              <w:bottom w:val="single" w:sz="4" w:space="0" w:color="auto"/>
+              <w:right w:val="single" w:sz="4" w:space="0" w:color="auto"/>
+            </w:tcBorders>
+          </w:tcPr>
+          <w:p>
+            <w:pPr>
+              <w:jc w:val="center"/>
+              <w:rPr>
+                <w:lang w:val="en-US"/>
+              </w:rPr>
+            </w:pPr>
+            <w:r>
+              <w:rPr>
+                <w:lang w:val="en-US"/>
+              </w:rPr>
+              <w:t>memo</w:t>
+            </w:r>
+          </w:p>
+        </w:tc>
+        <w:tc>
+          <w:tcPr>
+            <w:tcW w:w="935" w:type="dxa"/>
+            <w:tcBorders>
+              <w:left w:val="single" w:sz="4" w:space="0" w:color="auto"/>
+            </w:tcBorders>
+          </w:tcPr>
+          <w:p>
+            <w:pPr>
+              <w:jc w:val="center"/>
+              <w:rPr>
+                <w:lang w:val="en-US"/>
+              </w:rPr>
+            </w:pPr>
+            <w:r>
+              <w:rPr>
+                <w:lang w:val="en-US"/>
+              </w:rPr>
+              <w:t>1</w:t>
+            </w:r>
+          </w:p>
+        </w:tc>
+        <w:tc>
+          <w:tcPr>
+            <w:tcW w:w="935" w:type="dxa"/>
+          </w:tcPr>
+          <w:p>
+            <w:pPr>
+              <w:jc w:val="center"/>
+              <w:rPr>
+                <w:lang w:val="en-US"/>
+              </w:rPr>
+            </w:pPr>
+            <w:r>
+              <w:rPr>
+                <w:lang w:val="en-US"/>
+              </w:rPr>
+              <w:t>2</w:t>
+            </w:r>
+          </w:p>
+        </w:tc>
+        <w:tc>
+          <w:tcPr>
+            <w:tcW w:w="935" w:type="dxa"/>
+          </w:tcPr>
+          <w:p>
+            <w:pPr>
+              <w:jc w:val="center"/>
+              <w:rPr>
+                <w:lang w:val="en-US"/>
+              </w:rPr>
+            </w:pPr>
+            <w:r>
+              <w:rPr>
+                <w:lang w:val="en-US"/>
+              </w:rPr>
+              <w:t>4</w:t>
+            </w:r>
+          </w:p>
+        </w:tc>
+        <w:tc>
+          <w:tcPr>
+            <w:tcW w:w="935" w:type="dxa"/>
+          </w:tcPr>
+          <w:p>
+            <w:pPr>
+              <w:jc w:val="center"/>
+              <w:rPr>
+                <w:lang w:val="en-US"/>
+              </w:rPr>
+            </w:pPr>
+            <w:r>
+              <w:rPr>
+                <w:lang w:val="en-US"/>
+              </w:rPr>
+              <w:t>8</w:t>
+            </w:r>
+          </w:p>
+        </w:tc>
+        <w:tc>
+          <w:tcPr>
+            <w:tcW w:w="935" w:type="dxa"/>
+          </w:tcPr>
+          <w:p>
+            <w:pPr>
+              <w:jc w:val="center"/>
+              <w:rPr>
+                <w:lang w:val="en-US"/>
+              </w:rPr>
+            </w:pPr>
+            <w:r>
+              <w:rPr>
+                <w:lang w:val="en-US"/>
+              </w:rPr>
+              <w:t>16</w:t>
+            </w:r>
+          </w:p>
+        </w:tc>
+        <w:tc>
+          <w:tcPr>
+            <w:tcW w:w="935" w:type="dxa"/>
+          </w:tcPr>
+          <w:p>
+            <w:pPr>
+              <w:jc w:val="center"/>
+              <w:rPr>
+                <w:lang w:val="en-US"/>
+              </w:rPr>
+            </w:pPr>
+            <w:r>
+              <w:rPr>
+                <w:lang w:val="en-US"/>
+              </w:rPr>
+              <w:t>32</w:t>
+            </w:r>
+          </w:p>
+        </w:tc>
+        <w:tc>
+          <w:tcPr>
+            <w:tcW w:w="935" w:type="dxa"/>
+          </w:tcPr>
+          <w:p>
+            <w:pPr>
+              <w:jc w:val="center"/>
+              <w:rPr>
+                <w:lang w:val="en-US"/>
+              </w:rPr>
+            </w:pPr>
+            <w:r>
+              <w:rPr>
+                <w:lang w:val="en-US"/>
+              </w:rPr>
+              <w:t>64</w:t>
+            </w:r>
+          </w:p>
+        </w:tc>
+        <w:tc>
+          <w:tcPr>
+            <w:tcW w:w="935" w:type="dxa"/>
+          </w:tcPr>
+          <w:p>
+            <w:pPr>
+              <w:jc w:val="center"/>
+              <w:rPr>
+                <w:lang w:val="en-US"/>
+              </w:rPr>
+            </w:pPr>
+          </w:p>
+        </w:tc>
+        <w:tc>
+          <w:tcPr>
+            <w:tcW w:w="935" w:type="dxa"/>
+          </w:tcPr>
+          <w:p>
+            <w:pPr>
+              <w:jc w:val="center"/>
+              <w:rPr>
+                <w:lang w:val="en-US"/>
+              </w:rPr>
+            </w:pPr>
+          </w:p>
+        </w:tc>
+      </w:tr>
+      <w:tr>
+        <w:tc>
+          <w:tcPr>
+            <w:tcW w:w="935" w:type="dxa"/>
+            <w:tcBorders>
+              <w:top w:val="single" w:sz="4" w:space="0" w:color="auto"/>
+              <w:left w:val="nil"/>
+              <w:bottom w:val="nil"/>
+              <w:right w:val="single" w:sz="4" w:space="0" w:color="auto"/>
+            </w:tcBorders>
+          </w:tcPr>
+          <w:p>
+            <w:pPr>
+              <w:jc w:val="center"/>
+              <w:rPr>
+                <w:lang w:val="en-US"/>
+              </w:rPr>
+            </w:pPr>
+            <w:r>
+              <w:rPr>
+                <w:lang w:val="en-US"/>
+              </w:rPr>
+              <w:t>i</w:t>
+            </w:r>
+          </w:p>
+        </w:tc>
+        <w:tc>
+          <w:tcPr>
+            <w:tcW w:w="935" w:type="dxa"/>
+            <w:tcBorders>
+              <w:left w:val="single" w:sz="4" w:space="0" w:color="auto"/>
+            </w:tcBorders>
+          </w:tcPr>
+          <w:p>
+            <w:pPr>
+              <w:jc w:val="center"/>
+              <w:rPr>
+                <w:lang w:val="en-US"/>
+              </w:rPr>
+            </w:pPr>
+            <w:r>
+              <w:rPr>
+                <w:lang w:val="en-US"/>
+              </w:rPr>
+              <w:t>0</w:t>
+            </w:r>
+          </w:p>
+        </w:tc>
+        <w:tc>
+          <w:tcPr>
+            <w:tcW w:w="935" w:type="dxa"/>
+          </w:tcPr>
+          <w:p>
+            <w:pPr>
+              <w:jc w:val="center"/>
+              <w:rPr>
+                <w:lang w:val="en-US"/>
+              </w:rPr>
+            </w:pPr>
+            <w:r>
+              <w:rPr>
+                <w:lang w:val="en-US"/>
+              </w:rPr>
+              <w:t>1</w:t>
+            </w:r>
+          </w:p>
+        </w:tc>
+        <w:tc>
+          <w:tcPr>
+            <w:tcW w:w="935" w:type="dxa"/>
+          </w:tcPr>
+          <w:p>
+            <w:pPr>
+              <w:jc w:val="center"/>
+              <w:rPr>
+                <w:lang w:val="en-US"/>
+              </w:rPr>
+            </w:pPr>
+            <w:r>
+              <w:rPr>
+                <w:lang w:val="en-US"/>
+              </w:rPr>
+              <w:t>2</w:t>
+            </w:r>
+          </w:p>
+        </w:tc>
+        <w:tc>
+          <w:tcPr>
+            <w:tcW w:w="935" w:type="dxa"/>
+          </w:tcPr>
+          <w:p>
+            <w:pPr>
+              <w:jc w:val="center"/>
+              <w:rPr>
+                <w:lang w:val="en-US"/>
+              </w:rPr>
+            </w:pPr>
+            <w:r>
+              <w:rPr>
+                <w:lang w:val="en-US"/>
+              </w:rPr>
+              <w:t>3</w:t>
+            </w:r>
+          </w:p>
+        </w:tc>
+        <w:tc>
+          <w:tcPr>
+            <w:tcW w:w="935" w:type="dxa"/>
+          </w:tcPr>
+          <w:p>
+            <w:pPr>
+              <w:jc w:val="center"/>
+              <w:rPr>
+                <w:lang w:val="en-US"/>
+              </w:rPr>
+            </w:pPr>
+            <w:r>
+              <w:rPr>
+                <w:lang w:val="en-US"/>
+              </w:rPr>
+              <w:t>4</w:t>
+            </w:r>
+          </w:p>
+        </w:tc>
+        <w:tc>
+          <w:tcPr>
+            <w:tcW w:w="935" w:type="dxa"/>
+          </w:tcPr>
+          <w:p>
+            <w:pPr>
+              <w:jc w:val="center"/>
+              <w:rPr>
+                <w:lang w:val="en-US"/>
+              </w:rPr>
+            </w:pPr>
+            <w:r>
+              <w:rPr>
+                <w:lang w:val="en-US"/>
+              </w:rPr>
+              <w:t>5</w:t>
+            </w:r>
+          </w:p>
+        </w:tc>
+        <w:tc>
+          <w:tcPr>
+            <w:tcW w:w="935" w:type="dxa"/>
+          </w:tcPr>
+          <w:p>
+            <w:pPr>
+              <w:jc w:val="center"/>
+              <w:rPr>
+                <w:lang w:val="en-US"/>
+              </w:rPr>
+            </w:pPr>
+            <w:r>
+              <w:rPr>
+                <w:lang w:val="en-US"/>
+              </w:rPr>
+              <w:t>6</w:t>
+            </w:r>
+          </w:p>
+        </w:tc>
+        <w:tc>
+          <w:tcPr>
+            <w:tcW w:w="935" w:type="dxa"/>
+          </w:tcPr>
+          <w:p>
+            <w:pPr>
+              <w:jc w:val="center"/>
+              <w:rPr>
+                <w:lang w:val="en-US"/>
+              </w:rPr>
+            </w:pPr>
+            <w:r>
+              <w:rPr>
+                <w:lang w:val="en-US"/>
+              </w:rPr>
+              <w:t>7</w:t>
+            </w:r>
+          </w:p>
+        </w:tc>
+        <w:tc>
+          <w:tcPr>
+            <w:tcW w:w="935" w:type="dxa"/>
+          </w:tcPr>
+          <w:p>
+            <w:pPr>
+              <w:jc w:val="center"/>
+              <w:rPr>
+                <w:lang w:val="en-US"/>
+              </w:rPr>
+            </w:pPr>
+            <w:r>
+              <w:rPr>
+                <w:lang w:val="en-US"/>
+              </w:rPr>
+              <w:t>…</w:t>
+            </w:r>
+          </w:p>
+        </w:tc>
+      </w:tr>
+    </w:tbl>
+    <w:p>
+      <w:pPr>
+        <w:rPr>
+          <w:lang w:val="en-US"/>
+        </w:rPr>
+      </w:pPr>
+    </w:p>
+    <w:p>
+      <w:pPr>
+        <w:rPr>
+          <w:lang w:val="en-US"/>
+        </w:rPr>
+      </w:pPr>
+      <w:r>
+        <w:rPr>
+          <w:lang w:val="en-US"/>
+        </w:rPr>
+        <w:t>Base solution</w:t>
+      </w:r>
+    </w:p>
+    <w:p>
+      <w:pPr>
+        <w:rPr>
+          <w:lang w:val="en-US"/>
+        </w:rPr>
+      </w:pPr>
+      <w:r>
+        <w:rPr>
+          <w:lang w:val="en-US"/>
+        </w:rPr>
+        <w:t xml:space="preserve">n = 0 </w:t>
+      </w:r>
+      <w:r>
+        <w:rPr>
+          <w:lang w:val="en-US"/>
+        </w:rPr>
+        <w:sym w:font="Wingdings" w:char="F0E0"/>
+      </w:r>
+      <w:r>
+        <w:rPr>
+          <w:lang w:val="en-US"/>
+        </w:rPr>
+        <w:t xml:space="preserve"> memo[n] = 1</w:t>
+      </w:r>
+    </w:p>
+    <w:p>
+      <w:pPr>
+        <w:rPr>
+          <w:lang w:val="en-US"/>
+        </w:rPr>
+      </w:pPr>
+      <w:r>
+        <w:rPr>
+          <w:lang w:val="en-US"/>
+        </w:rPr>
+        <w:t>Overlapping solution</w:t>
+      </w:r>
+    </w:p>
+    <w:p>
+      <w:pPr>
+        <w:rPr>
+          <w:lang w:val="en-US"/>
+        </w:rPr>
+      </w:pPr>
+      <w:r>
+        <w:rPr>
+          <w:lang w:val="en-US"/>
+        </w:rPr>
+        <w:t xml:space="preserve">n = 1 </w:t>
+      </w:r>
+      <w:r>
+        <w:rPr>
+          <w:lang w:val="en-US"/>
+        </w:rPr>
+        <w:sym w:font="Wingdings" w:char="F0E0"/>
+      </w:r>
+      <w:r>
+        <w:rPr>
+          <w:lang w:val="en-US"/>
+        </w:rPr>
+        <w:t xml:space="preserve"> memo[n] = 2</w:t>
+      </w:r>
+      <w:r>
+        <w:rPr>
+          <w:lang w:val="en-US"/>
+        </w:rPr>
+        <w:t xml:space="preserve"> </w:t>
+      </w:r>
+      <w:r>
+        <w:rPr>
+          <w:lang w:val="en-US"/>
+        </w:rPr>
+        <w:sym w:font="Wingdings" w:char="F0E0"/>
+      </w:r>
+      <w:r>
+        <w:rPr>
+          <w:lang w:val="en-US"/>
+        </w:rPr>
+        <w:t xml:space="preserve"> memo[n] = memo[n-1] * 2 = 1 * 2 = 2</w:t>
+      </w:r>
+    </w:p>
+    <w:p>
+      <w:pPr>
+        <w:rPr>
+          <w:lang w:val="en-US"/>
+        </w:rPr>
+      </w:pPr>
+      <w:r>
+        <w:rPr>
+          <w:lang w:val="en-US"/>
+        </w:rPr>
+        <w:t xml:space="preserve">n = 2 </w:t>
+      </w:r>
+      <w:r>
+        <w:rPr>
+          <w:lang w:val="en-US"/>
+        </w:rPr>
+        <w:sym w:font="Wingdings" w:char="F0E0"/>
+      </w:r>
+      <w:r>
+        <w:rPr>
+          <w:lang w:val="en-US"/>
+        </w:rPr>
+        <w:t xml:space="preserve"> memo[n] = memo[n-1] * 2 = 2 * 2 = 4</w:t>
+      </w:r>
+    </w:p>
+    <w:p>
+      <w:pPr>
+        <w:rPr>
+          <w:lang w:val="en-US"/>
+        </w:rPr>
+      </w:pPr>
+      <w:r>
+        <w:rPr>
+          <w:lang w:val="en-US"/>
+        </w:rPr>
+        <w:t xml:space="preserve">n = 3 </w:t>
+      </w:r>
+      <w:r>
+        <w:rPr>
+          <w:lang w:val="en-US"/>
+        </w:rPr>
+        <w:sym w:font="Wingdings" w:char="F0E0"/>
+      </w:r>
+      <w:r>
+        <w:rPr>
+          <w:lang w:val="en-US"/>
+        </w:rPr>
+        <w:t xml:space="preserve"> memo[n] = </w:t>
+      </w:r>
+      <w:r>
+        <w:rPr>
+          <w:lang w:val="en-US"/>
+        </w:rPr>
+        <w:t>memo[n-1] * 2</w:t>
+      </w:r>
+      <w:r>
+        <w:rPr>
+          <w:lang w:val="en-US"/>
+        </w:rPr>
+        <w:t xml:space="preserve"> = 4 * 2 = 8</w:t>
+      </w:r>
+    </w:p>
+    <w:p>
+      <w:pPr>
+        <w:rPr>
+          <w:lang w:val="en-US"/>
+        </w:rPr>
+      </w:pPr>
+      <w:r>
+        <w:rPr>
+          <w:lang w:val="en-US"/>
+        </w:rPr>
+        <w:t>…</w:t>
+      </w:r>
+    </w:p>
+    <w:p>
+      <w:pPr>
+        <w:rPr>
+          <w:lang w:val="en-US"/>
+        </w:rPr>
+      </w:pPr>
+      <w:r>
+        <w:rPr>
+          <w:lang w:val="en-US"/>
+        </w:rPr>
+        <w:t xml:space="preserve">n = y </w:t>
+      </w:r>
+      <w:r>
+        <w:rPr>
+          <w:lang w:val="en-US"/>
+        </w:rPr>
+        <w:sym w:font="Wingdings" w:char="F0E0"/>
+      </w:r>
+      <w:r>
+        <w:rPr>
+          <w:lang w:val="en-US"/>
+        </w:rPr>
+        <w:t xml:space="preserve"> memo[n] = memo[n-1] * 2 = … * 2 = …</w:t>
+      </w:r>
+    </w:p>
+    <w:p>
+      <w:pPr>
+        <w:rPr>
+          <w:lang w:val="en-US"/>
+        </w:rPr>
+      </w:pPr>
+    </w:p>
+    <w:p>
+      <w:pPr>
+        <w:rPr>
+          <w:lang w:val="en-US"/>
+        </w:rPr>
+      </w:pPr>
+      <w:r>
+        <w:rPr>
+          <w:lang w:val="en-US"/>
+        </w:rPr>
+        <w:t>Pseudocode</w:t>
+      </w:r>
+    </w:p>
+    <w:tbl>
+      <w:tblPr>
+        <w:tblStyle w:val="TableGrid"/>
+        <w:tblW w:w="0" w:type="auto"/>
+        <w:tblLook w:val="04A0" w:firstRow="1" w:lastRow="0" w:firstColumn="1" w:lastColumn="0" w:noHBand="0" w:noVBand="1"/>
+      </w:tblPr>
+      <w:tblGrid>
+        <w:gridCol w:w="9350"/>
+      </w:tblGrid>
+      <w:tr>
+        <w:tc>
+          <w:tcPr>
+            <w:tcW w:w="9350" w:type="dxa"/>
+          </w:tcPr>
+          <w:p>
+            <w:pPr>
+              <w:rPr>
+                <w:lang w:val="en-US"/>
+              </w:rPr>
+            </w:pPr>
+            <w:r>
+              <w:rPr>
+                <w:lang w:val="en-US"/>
+              </w:rPr>
+              <w:t>two_power_dp_bu(n)</w:t>
+            </w:r>
+          </w:p>
+          <w:p>
+            <w:pPr>
+              <w:pStyle w:val="ListParagraph"/>
+              <w:numPr>
+                <w:ilvl w:val="0"/>
+                <w:numId w:val="9"/>
+              </w:numPr>
+              <w:rPr>
+                <w:lang w:val="en-US"/>
+              </w:rPr>
+            </w:pPr>
+            <w:r>
+              <w:rPr>
+                <w:b/>
+                <w:lang w:val="en-US"/>
+              </w:rPr>
+              <w:t>if</w:t>
+            </w:r>
+            <w:r>
+              <w:rPr>
+                <w:lang w:val="en-US"/>
+              </w:rPr>
+              <w:t xml:space="preserve"> n = 0</w:t>
+            </w:r>
+          </w:p>
+          <w:p>
+            <w:pPr>
+              <w:pStyle w:val="ListParagraph"/>
+              <w:numPr>
+                <w:ilvl w:val="0"/>
+                <w:numId w:val="9"/>
+              </w:numPr>
+              <w:rPr>
+                <w:lang w:val="en-US"/>
+              </w:rPr>
+            </w:pPr>
+            <w:r>
+              <w:rPr>
+                <w:lang w:val="en-US"/>
+              </w:rPr>
+              <w:tab/>
+              <w:t>power_mem[n] = 1</w:t>
+            </w:r>
+          </w:p>
+          <w:p>
+            <w:pPr>
+              <w:pStyle w:val="ListParagraph"/>
+              <w:numPr>
+                <w:ilvl w:val="0"/>
+                <w:numId w:val="9"/>
+              </w:numPr>
+              <w:rPr>
+                <w:lang w:val="en-US"/>
+              </w:rPr>
+            </w:pPr>
+            <w:r>
+              <w:rPr>
+                <w:lang w:val="en-US"/>
+              </w:rPr>
+              <w:tab/>
+            </w:r>
+            <w:r>
+              <w:rPr>
+                <w:b/>
+                <w:lang w:val="en-US"/>
+              </w:rPr>
+              <w:t>return</w:t>
+            </w:r>
+            <w:r>
+              <w:rPr>
+                <w:lang w:val="en-US"/>
+              </w:rPr>
+              <w:t xml:space="preserve"> power_mem[n]</w:t>
+            </w:r>
+          </w:p>
+          <w:p>
+            <w:pPr>
+              <w:pStyle w:val="ListParagraph"/>
+              <w:numPr>
+                <w:ilvl w:val="0"/>
+                <w:numId w:val="9"/>
+              </w:numPr>
+              <w:rPr>
+                <w:b/>
+                <w:lang w:val="en-US"/>
+              </w:rPr>
+            </w:pPr>
+            <w:r>
+              <w:rPr>
+                <w:b/>
+                <w:lang w:val="en-US"/>
+              </w:rPr>
+              <w:t>else</w:t>
+            </w:r>
+          </w:p>
+          <w:p>
+            <w:pPr>
+              <w:pStyle w:val="ListParagraph"/>
+              <w:numPr>
+                <w:ilvl w:val="0"/>
+                <w:numId w:val="9"/>
+              </w:numPr>
+              <w:rPr>
+                <w:lang w:val="en-US"/>
+              </w:rPr>
+            </w:pPr>
+            <w:r>
+              <w:rPr>
+                <w:lang w:val="en-US"/>
+              </w:rPr>
+              <w:tab/>
+              <w:t>power_mem[0] = 1</w:t>
+            </w:r>
+          </w:p>
+          <w:p>
+            <w:pPr>
+              <w:pStyle w:val="ListParagraph"/>
+              <w:numPr>
+                <w:ilvl w:val="0"/>
+                <w:numId w:val="9"/>
+              </w:numPr>
+              <w:rPr>
+                <w:lang w:val="en-US"/>
+              </w:rPr>
+            </w:pPr>
+            <w:r>
+              <w:rPr>
+                <w:lang w:val="en-US"/>
+              </w:rPr>
+              <w:tab/>
+            </w:r>
+            <w:r>
+              <w:rPr>
+                <w:b/>
+                <w:lang w:val="en-US"/>
+              </w:rPr>
+              <w:t>for</w:t>
+            </w:r>
+            <w:r>
+              <w:rPr>
+                <w:lang w:val="en-US"/>
+              </w:rPr>
+              <w:t xml:space="preserve"> i = 1 </w:t>
+            </w:r>
+            <w:r>
+              <w:rPr>
+                <w:b/>
+                <w:lang w:val="en-US"/>
+              </w:rPr>
+              <w:t>to</w:t>
+            </w:r>
+            <w:r>
+              <w:rPr>
+                <w:lang w:val="en-US"/>
+              </w:rPr>
+              <w:t xml:space="preserve"> n</w:t>
+            </w:r>
+          </w:p>
+          <w:p>
+            <w:pPr>
+              <w:pStyle w:val="ListParagraph"/>
+              <w:numPr>
+                <w:ilvl w:val="0"/>
+                <w:numId w:val="9"/>
+              </w:numPr>
+              <w:rPr>
+                <w:lang w:val="en-US"/>
+              </w:rPr>
+            </w:pPr>
+            <w:r>
+              <w:rPr>
+                <w:lang w:val="en-US"/>
+              </w:rPr>
+              <w:tab/>
+            </w:r>
+            <w:r>
+              <w:rPr>
+                <w:lang w:val="en-US"/>
+              </w:rPr>
+              <w:tab/>
+              <w:t>power_mem[i] = power_mem[i-1] * 2</w:t>
+            </w:r>
+          </w:p>
+          <w:p>
+            <w:pPr>
+              <w:pStyle w:val="ListParagraph"/>
+              <w:numPr>
+                <w:ilvl w:val="0"/>
+                <w:numId w:val="9"/>
+              </w:numPr>
+              <w:rPr>
+                <w:lang w:val="en-US"/>
+              </w:rPr>
+            </w:pPr>
+            <w:r>
+              <w:rPr>
+                <w:lang w:val="en-US"/>
+              </w:rPr>
+              <w:tab/>
+            </w:r>
+            <w:r>
+              <w:rPr>
+                <w:b/>
+                <w:lang w:val="en-US"/>
+              </w:rPr>
+              <w:t>return</w:t>
+            </w:r>
+            <w:r>
+              <w:rPr>
+                <w:lang w:val="en-US"/>
+              </w:rPr>
+              <w:t xml:space="preserve"> power_mem[n]</w:t>
+            </w:r>
+          </w:p>
+        </w:tc>
+      </w:tr>
+    </w:tbl>
+    <w:p>
+      <w:pPr>
+        <w:rPr>
+          <w:lang w:val="en-US"/>
+        </w:rPr>
+      </w:pPr>
+    </w:p>
+    <w:tbl>
+      <w:tblPr>
+        <w:tblStyle w:val="TableGrid"/>
+        <w:tblW w:w="0" w:type="auto"/>
+        <w:tblLook w:val="04A0" w:firstRow="1" w:lastRow="0" w:firstColumn="1" w:lastColumn="0" w:noHBand="0" w:noVBand="1"/>
+      </w:tblPr>
+      <w:tblGrid>
+        <w:gridCol w:w="9350"/>
+      </w:tblGrid>
+      <w:tr>
+        <w:tc>
+          <w:tcPr>
+            <w:tcW w:w="9350" w:type="dxa"/>
+          </w:tcPr>
+          <w:p>
+            <w:pPr>
+              <w:rPr>
+                <w:lang w:val="en-US"/>
+              </w:rPr>
+            </w:pPr>
+            <w:r>
+              <w:rPr>
+                <w:lang w:val="en-US"/>
+              </w:rPr>
+              <w:t>two_power_dp_bu</w:t>
+            </w:r>
+            <w:r>
+              <w:rPr>
+                <w:lang w:val="en-US"/>
+              </w:rPr>
+              <w:t>2</w:t>
+            </w:r>
+            <w:r>
+              <w:rPr>
+                <w:lang w:val="en-US"/>
+              </w:rPr>
+              <w:t>(n)</w:t>
+            </w:r>
+          </w:p>
+          <w:p>
+            <w:pPr>
+              <w:pStyle w:val="ListParagraph"/>
+              <w:numPr>
+                <w:ilvl w:val="0"/>
+                <w:numId w:val="10"/>
+              </w:numPr>
+              <w:rPr>
+                <w:color w:val="FF0000"/>
+                <w:lang w:val="en-US"/>
+              </w:rPr>
+            </w:pPr>
+            <w:r>
+              <w:rPr>
+                <w:b/>
+                <w:color w:val="FF0000"/>
+                <w:lang w:val="en-US"/>
+              </w:rPr>
+              <w:t>if</w:t>
+            </w:r>
+            <w:r>
+              <w:rPr>
+                <w:color w:val="FF0000"/>
+                <w:lang w:val="en-US"/>
+              </w:rPr>
+              <w:t xml:space="preserve"> n = 0</w:t>
+            </w:r>
+          </w:p>
+          <w:p>
+            <w:pPr>
+              <w:pStyle w:val="ListParagraph"/>
+              <w:numPr>
+                <w:ilvl w:val="0"/>
+                <w:numId w:val="10"/>
+              </w:numPr>
+              <w:rPr>
+                <w:color w:val="FF0000"/>
+                <w:lang w:val="en-US"/>
+              </w:rPr>
+            </w:pPr>
+            <w:r>
+              <w:rPr>
+                <w:color w:val="FF0000"/>
+                <w:lang w:val="en-US"/>
+              </w:rPr>
+              <w:tab/>
+              <w:t>memo[n] = 1</w:t>
+            </w:r>
+          </w:p>
+          <w:p>
+            <w:pPr>
+              <w:pStyle w:val="ListParagraph"/>
+              <w:numPr>
+                <w:ilvl w:val="0"/>
+                <w:numId w:val="10"/>
+              </w:numPr>
+              <w:rPr>
+                <w:color w:val="FF0000"/>
+                <w:lang w:val="en-US"/>
+              </w:rPr>
+            </w:pPr>
+            <w:r>
+              <w:rPr>
+                <w:color w:val="FF0000"/>
+                <w:lang w:val="en-US"/>
+              </w:rPr>
+              <w:tab/>
+            </w:r>
+            <w:r>
+              <w:rPr>
+                <w:b/>
+                <w:color w:val="FF0000"/>
+                <w:lang w:val="en-US"/>
+              </w:rPr>
+              <w:t>return</w:t>
+            </w:r>
+            <w:r>
+              <w:rPr>
+                <w:color w:val="FF0000"/>
+                <w:lang w:val="en-US"/>
+              </w:rPr>
+              <w:t xml:space="preserve"> memo[n]</w:t>
+            </w:r>
+          </w:p>
+          <w:p>
+            <w:pPr>
+              <w:pStyle w:val="ListParagraph"/>
+              <w:numPr>
+                <w:ilvl w:val="0"/>
+                <w:numId w:val="10"/>
+              </w:numPr>
+              <w:rPr>
+                <w:color w:val="FF0000"/>
+                <w:lang w:val="en-US"/>
+              </w:rPr>
+            </w:pPr>
+            <w:r>
+              <w:rPr>
+                <w:b/>
+                <w:color w:val="FF0000"/>
+                <w:lang w:val="en-US"/>
+              </w:rPr>
+              <w:t>else</w:t>
+            </w:r>
+            <w:r>
+              <w:rPr>
+                <w:color w:val="FF0000"/>
+                <w:lang w:val="en-US"/>
+              </w:rPr>
+              <w:t xml:space="preserve"> if memo[n] != 0</w:t>
+            </w:r>
+          </w:p>
+          <w:p>
+            <w:pPr>
+              <w:pStyle w:val="ListParagraph"/>
+              <w:numPr>
+                <w:ilvl w:val="0"/>
+                <w:numId w:val="10"/>
+              </w:numPr>
+              <w:rPr>
+                <w:color w:val="FF0000"/>
+                <w:lang w:val="en-US"/>
+              </w:rPr>
+            </w:pPr>
+            <w:r>
+              <w:rPr>
+                <w:color w:val="FF0000"/>
+                <w:lang w:val="en-US"/>
+              </w:rPr>
+              <w:tab/>
+            </w:r>
+            <w:r>
+              <w:rPr>
+                <w:b/>
+                <w:color w:val="FF0000"/>
+                <w:lang w:val="en-US"/>
+              </w:rPr>
+              <w:t>r</w:t>
+            </w:r>
+            <w:r>
+              <w:rPr>
+                <w:b/>
+                <w:color w:val="FF0000"/>
+                <w:lang w:val="en-US"/>
+              </w:rPr>
+              <w:t>eturn</w:t>
+            </w:r>
+            <w:r>
+              <w:rPr>
+                <w:color w:val="FF0000"/>
+                <w:lang w:val="en-US"/>
+              </w:rPr>
+              <w:t xml:space="preserve"> memo[n]</w:t>
+            </w:r>
+          </w:p>
+          <w:p>
+            <w:pPr>
+              <w:pStyle w:val="ListParagraph"/>
+              <w:numPr>
+                <w:ilvl w:val="0"/>
+                <w:numId w:val="10"/>
+              </w:numPr>
+              <w:rPr>
+                <w:b/>
+                <w:color w:val="FF0000"/>
+                <w:lang w:val="en-US"/>
+              </w:rPr>
+            </w:pPr>
+            <w:r>
+              <w:rPr>
+                <w:b/>
+                <w:color w:val="FF0000"/>
+                <w:lang w:val="en-US"/>
+              </w:rPr>
+              <w:t>else</w:t>
+            </w:r>
+          </w:p>
+          <w:p>
+            <w:pPr>
+              <w:pStyle w:val="ListParagraph"/>
+              <w:numPr>
+                <w:ilvl w:val="0"/>
+                <w:numId w:val="10"/>
+              </w:numPr>
+              <w:rPr>
+                <w:b/>
+                <w:color w:val="FF0000"/>
+                <w:lang w:val="en-US"/>
+              </w:rPr>
+            </w:pPr>
+            <w:r>
+              <w:rPr>
+                <w:color w:val="FF0000"/>
+                <w:lang w:val="en-US"/>
+              </w:rPr>
+              <w:tab/>
+            </w:r>
+            <w:r>
+              <w:rPr>
+                <w:b/>
+                <w:color w:val="FF0000"/>
+                <w:lang w:val="en-US"/>
+              </w:rPr>
+              <w:t>memo[n] = memo[n-1] * 2</w:t>
+            </w:r>
+          </w:p>
+          <w:p>
+            <w:pPr>
+              <w:pStyle w:val="ListParagraph"/>
+              <w:numPr>
+                <w:ilvl w:val="0"/>
+                <w:numId w:val="10"/>
+              </w:numPr>
+              <w:rPr>
+                <w:lang w:val="en-US"/>
+              </w:rPr>
+            </w:pPr>
+            <w:r>
+              <w:rPr>
+                <w:color w:val="FF0000"/>
+                <w:lang w:val="en-US"/>
+              </w:rPr>
+              <w:tab/>
+            </w:r>
+            <w:r>
+              <w:rPr>
+                <w:b/>
+                <w:color w:val="FF0000"/>
+                <w:lang w:val="en-US"/>
+              </w:rPr>
+              <w:t>return</w:t>
+            </w:r>
+            <w:r>
+              <w:rPr>
+                <w:color w:val="FF0000"/>
+                <w:lang w:val="en-US"/>
+              </w:rPr>
+              <w:t xml:space="preserve"> memo[n]</w:t>
+            </w:r>
+          </w:p>
+        </w:tc>
+      </w:tr>
+      <w:tr>
+        <w:tc>
+          <w:tcPr>
+            <w:tcW w:w="9350" w:type="dxa"/>
+          </w:tcPr>
+          <w:p>
+            <w:pPr>
+              <w:rPr>
+                <w:lang w:val="en-US"/>
+              </w:rPr>
+            </w:pPr>
+            <w:r>
+              <w:rPr>
+                <w:lang w:val="en-US"/>
+              </w:rPr>
+              <w:lastRenderedPageBreak/>
+              <w:t>two_power_dp_bu</w:t>
+            </w:r>
+            <w:r>
+              <w:rPr>
+                <w:lang w:val="en-US"/>
+              </w:rPr>
+              <w:t>3</w:t>
+            </w:r>
+            <w:r>
+              <w:rPr>
+                <w:lang w:val="en-US"/>
+              </w:rPr>
+              <w:t>(n)</w:t>
+            </w:r>
+          </w:p>
+          <w:p>
+            <w:pPr>
+              <w:pStyle w:val="ListParagraph"/>
+              <w:numPr>
+                <w:ilvl w:val="0"/>
+                <w:numId w:val="12"/>
+              </w:numPr>
+              <w:rPr>
+                <w:lang w:val="en-US"/>
+              </w:rPr>
+            </w:pPr>
+            <w:r>
+              <w:rPr>
+                <w:b/>
+                <w:lang w:val="en-US"/>
+              </w:rPr>
+              <w:t>for</w:t>
+            </w:r>
+            <w:r>
+              <w:rPr>
+                <w:lang w:val="en-US"/>
+              </w:rPr>
+              <w:t xml:space="preserve"> i = 0 </w:t>
+            </w:r>
+            <w:r>
+              <w:rPr>
+                <w:b/>
+                <w:lang w:val="en-US"/>
+              </w:rPr>
+              <w:t>to</w:t>
+            </w:r>
+            <w:r>
+              <w:rPr>
+                <w:lang w:val="en-US"/>
+              </w:rPr>
+              <w:t xml:space="preserve"> n</w:t>
+            </w:r>
+          </w:p>
+          <w:p>
+            <w:pPr>
+              <w:pStyle w:val="ListParagraph"/>
+              <w:numPr>
+                <w:ilvl w:val="0"/>
+                <w:numId w:val="12"/>
+              </w:numPr>
+              <w:rPr>
+                <w:lang w:val="en-US"/>
+              </w:rPr>
+            </w:pPr>
+            <w:r>
+              <w:rPr>
+                <w:lang w:val="en-US"/>
+              </w:rPr>
+              <w:tab/>
+            </w:r>
+            <w:r>
+              <w:rPr>
+                <w:b/>
+                <w:lang w:val="en-US"/>
+              </w:rPr>
+              <w:t>if</w:t>
+            </w:r>
+            <w:r>
+              <w:rPr>
+                <w:lang w:val="en-US"/>
+              </w:rPr>
+              <w:t xml:space="preserve"> i = 0</w:t>
+            </w:r>
+          </w:p>
+          <w:p>
+            <w:pPr>
+              <w:pStyle w:val="ListParagraph"/>
+              <w:numPr>
+                <w:ilvl w:val="0"/>
+                <w:numId w:val="12"/>
+              </w:numPr>
+              <w:rPr>
+                <w:lang w:val="en-US"/>
+              </w:rPr>
+            </w:pPr>
+            <w:r>
+              <w:rPr>
+                <w:lang w:val="en-US"/>
+              </w:rPr>
+              <w:tab/>
+            </w:r>
+            <w:r>
+              <w:rPr>
+                <w:lang w:val="en-US"/>
+              </w:rPr>
+              <w:tab/>
+              <w:t>power[i] = 1</w:t>
+            </w:r>
+            <w:r>
+              <w:rPr>
+                <w:lang w:val="en-US"/>
+              </w:rPr>
+              <w:t xml:space="preserve"> </w:t>
+            </w:r>
+            <w:r>
+              <w:rPr>
+                <w:lang w:val="en-US"/>
+              </w:rPr>
+              <w:tab/>
+              <w:t>// memoization</w:t>
+            </w:r>
+          </w:p>
+          <w:p>
+            <w:pPr>
+              <w:pStyle w:val="ListParagraph"/>
+              <w:numPr>
+                <w:ilvl w:val="0"/>
+                <w:numId w:val="12"/>
+              </w:numPr>
+              <w:rPr>
+                <w:b/>
+                <w:lang w:val="en-US"/>
+              </w:rPr>
+            </w:pPr>
+            <w:r>
+              <w:rPr>
+                <w:lang w:val="en-US"/>
+              </w:rPr>
+              <w:tab/>
+            </w:r>
+            <w:r>
+              <w:rPr>
+                <w:b/>
+                <w:lang w:val="en-US"/>
+              </w:rPr>
+              <w:t>else</w:t>
+            </w:r>
+          </w:p>
+          <w:p>
+            <w:pPr>
+              <w:pStyle w:val="ListParagraph"/>
+              <w:numPr>
+                <w:ilvl w:val="0"/>
+                <w:numId w:val="12"/>
+              </w:numPr>
+              <w:rPr>
+                <w:lang w:val="en-US"/>
+              </w:rPr>
+            </w:pPr>
+            <w:r>
+              <w:rPr>
+                <w:lang w:val="en-US"/>
+              </w:rPr>
+              <w:tab/>
+            </w:r>
+            <w:r>
+              <w:rPr>
+                <w:lang w:val="en-US"/>
+              </w:rPr>
+              <w:tab/>
+              <w:t>power[i] = 2 * power[i-1]</w:t>
+            </w:r>
+            <w:r>
+              <w:rPr>
+                <w:lang w:val="en-US"/>
+              </w:rPr>
+              <w:t xml:space="preserve"> </w:t>
+            </w:r>
+            <w:r>
+              <w:rPr>
+                <w:lang w:val="en-US"/>
+              </w:rPr>
+              <w:t>// memoization</w:t>
+            </w:r>
+            <w:r>
+              <w:rPr>
+                <w:lang w:val="en-US"/>
+              </w:rPr>
+              <w:t xml:space="preserve"> &amp; lookup</w:t>
+            </w:r>
+          </w:p>
+          <w:p>
+            <w:pPr>
+              <w:pStyle w:val="ListParagraph"/>
+              <w:numPr>
+                <w:ilvl w:val="0"/>
+                <w:numId w:val="12"/>
+              </w:numPr>
+              <w:rPr>
+                <w:lang w:val="en-US"/>
+              </w:rPr>
+            </w:pPr>
+            <w:r>
+              <w:rPr>
+                <w:b/>
+                <w:lang w:val="en-US"/>
+              </w:rPr>
+              <w:t>return</w:t>
+            </w:r>
+            <w:r>
+              <w:rPr>
+                <w:lang w:val="en-US"/>
+              </w:rPr>
+              <w:t xml:space="preserve"> power[n]</w:t>
+            </w:r>
+            <w:bookmarkStart w:id="0" w:name="_GoBack"/>
+            <w:bookmarkEnd w:id="0"/>
+          </w:p>
+        </w:tc>
+      </w:tr>
+    </w:tbl>
+    <w:p>
+      <w:pPr>
         <w:rPr>
           <w:lang w:val="en-US"/>
         </w:rPr>
@@ -1167,6 +2627,184 @@
 <file path=word/numbering.xml><?xml version="1.0" encoding="utf-8"?>
 <w:numbering xmlns:wpc="http://schemas.microsoft.com/office/word/2010/wordprocessingCanvas" xmlns:cx="http://schemas.microsoft.com/office/drawing/2014/chartex" xmlns:mc="http://schemas.openxmlformats.org/markup-compatibility/2006" xmlns:o="urn:schemas-microsoft-com:office:office" xmlns:r="http://schemas.openxmlformats.org/officeDocument/2006/relationships" xmlns:m="http://schemas.openxmlformats.org/officeDocument/2006/math" xmlns:v="urn:schemas-microsoft-com:vml" xmlns:wp14="http://schemas.microsoft.com/office/word/2010/wordprocessingDrawing" xmlns:wp="http://schemas.openxmlformats.org/drawingml/2006/wordprocessingDrawing" xmlns:w10="urn:schemas-microsoft-com:office:word" xmlns:w="http://schemas.openxmlformats.org/wordprocessingml/2006/main" xmlns:w14="http://schemas.microsoft.com/office/word/2010/wordml" xmlns:w15="http://schemas.microsoft.com/office/word/2012/wordml" xmlns:w16se="http://schemas.microsoft.com/office/word/2015/wordml/symex" xmlns:wpg="http://schemas.microsoft.com/office/word/2010/wordprocessingGroup" xmlns:wpi="http://schemas.microsoft.com/office/word/2010/wordprocessingInk" xmlns:wne="http://schemas.microsoft.com/office/word/2006/wordml" xmlns:wps="http://schemas.microsoft.com/office/word/2010/wordprocessingShape" mc:Ignorable="w14 w15 w16se wp14">
   <w:abstractNum w:abstractNumId="0" w15:restartNumberingAfterBreak="0">
+    <w:nsid w:val="002120BD"/>
+    <w:multiLevelType w:val="hybridMultilevel"/>
+    <w:tmpl w:val="490A827C"/>
+    <w:lvl w:ilvl="0" w:tplc="0409000F">
+      <w:start w:val="1"/>
+      <w:numFmt w:val="decimal"/>
+      <w:lvlText w:val="%1."/>
+      <w:lvlJc w:val="left"/>
+      <w:pPr>
+        <w:ind w:left="720" w:hanging="360"/>
+      </w:pPr>
+      <w:rPr>
+        <w:rFonts w:hint="default"/>
+      </w:rPr>
+    </w:lvl>
+    <w:lvl w:ilvl="1" w:tplc="04090019" w:tentative="1">
+      <w:start w:val="1"/>
+      <w:numFmt w:val="lowerLetter"/>
+      <w:lvlText w:val="%2."/>
+      <w:lvlJc w:val="left"/>
+      <w:pPr>
+        <w:ind w:left="1440" w:hanging="360"/>
+      </w:pPr>
+    </w:lvl>
+    <w:lvl w:ilvl="2" w:tplc="0409001B" w:tentative="1">
+      <w:start w:val="1"/>
+      <w:numFmt w:val="lowerRoman"/>
+      <w:lvlText w:val="%3."/>
+      <w:lvlJc w:val="right"/>
+      <w:pPr>
+        <w:ind w:left="2160" w:hanging="180"/>
+      </w:pPr>
+    </w:lvl>
+    <w:lvl w:ilvl="3" w:tplc="0409000F" w:tentative="1">
+      <w:start w:val="1"/>
+      <w:numFmt w:val="decimal"/>
+      <w:lvlText w:val="%4."/>
+      <w:lvlJc w:val="left"/>
+      <w:pPr>
+        <w:ind w:left="2880" w:hanging="360"/>
+      </w:pPr>
+    </w:lvl>
+    <w:lvl w:ilvl="4" w:tplc="04090019" w:tentative="1">
+      <w:start w:val="1"/>
+      <w:numFmt w:val="lowerLetter"/>
+      <w:lvlText w:val="%5."/>
+      <w:lvlJc w:val="left"/>
+      <w:pPr>
+        <w:ind w:left="3600" w:hanging="360"/>
+      </w:pPr>
+    </w:lvl>
+    <w:lvl w:ilvl="5" w:tplc="0409001B" w:tentative="1">
+      <w:start w:val="1"/>
+      <w:numFmt w:val="lowerRoman"/>
+      <w:lvlText w:val="%6."/>
+      <w:lvlJc w:val="right"/>
+      <w:pPr>
+        <w:ind w:left="4320" w:hanging="180"/>
+      </w:pPr>
+    </w:lvl>
+    <w:lvl w:ilvl="6" w:tplc="0409000F" w:tentative="1">
+      <w:start w:val="1"/>
+      <w:numFmt w:val="decimal"/>
+      <w:lvlText w:val="%7."/>
+      <w:lvlJc w:val="left"/>
+      <w:pPr>
+        <w:ind w:left="5040" w:hanging="360"/>
+      </w:pPr>
+    </w:lvl>
+    <w:lvl w:ilvl="7" w:tplc="04090019" w:tentative="1">
+      <w:start w:val="1"/>
+      <w:numFmt w:val="lowerLetter"/>
+      <w:lvlText w:val="%8."/>
+      <w:lvlJc w:val="left"/>
+      <w:pPr>
+        <w:ind w:left="5760" w:hanging="360"/>
+      </w:pPr>
+    </w:lvl>
+    <w:lvl w:ilvl="8" w:tplc="0409001B" w:tentative="1">
+      <w:start w:val="1"/>
+      <w:numFmt w:val="lowerRoman"/>
+      <w:lvlText w:val="%9."/>
+      <w:lvlJc w:val="right"/>
+      <w:pPr>
+        <w:ind w:left="6480" w:hanging="180"/>
+      </w:pPr>
+    </w:lvl>
+  </w:abstractNum>
+  <w:abstractNum w:abstractNumId="1" w15:restartNumberingAfterBreak="0">
+    <w:nsid w:val="09703B25"/>
+    <w:multiLevelType w:val="hybridMultilevel"/>
+    <w:tmpl w:val="41163BD6"/>
+    <w:lvl w:ilvl="0" w:tplc="0409000F">
+      <w:start w:val="1"/>
+      <w:numFmt w:val="decimal"/>
+      <w:lvlText w:val="%1."/>
+      <w:lvlJc w:val="left"/>
+      <w:pPr>
+        <w:ind w:left="720" w:hanging="360"/>
+      </w:pPr>
+      <w:rPr>
+        <w:rFonts w:hint="default"/>
+      </w:rPr>
+    </w:lvl>
+    <w:lvl w:ilvl="1" w:tplc="04090019" w:tentative="1">
+      <w:start w:val="1"/>
+      <w:numFmt w:val="lowerLetter"/>
+      <w:lvlText w:val="%2."/>
+      <w:lvlJc w:val="left"/>
+      <w:pPr>
+        <w:ind w:left="1440" w:hanging="360"/>
+      </w:pPr>
+    </w:lvl>
+    <w:lvl w:ilvl="2" w:tplc="0409001B" w:tentative="1">
+      <w:start w:val="1"/>
+      <w:numFmt w:val="lowerRoman"/>
+      <w:lvlText w:val="%3."/>
+      <w:lvlJc w:val="right"/>
+      <w:pPr>
+        <w:ind w:left="2160" w:hanging="180"/>
+      </w:pPr>
+    </w:lvl>
+    <w:lvl w:ilvl="3" w:tplc="0409000F" w:tentative="1">
+      <w:start w:val="1"/>
+      <w:numFmt w:val="decimal"/>
+      <w:lvlText w:val="%4."/>
+      <w:lvlJc w:val="left"/>
+      <w:pPr>
+        <w:ind w:left="2880" w:hanging="360"/>
+      </w:pPr>
+    </w:lvl>
+    <w:lvl w:ilvl="4" w:tplc="04090019" w:tentative="1">
+      <w:start w:val="1"/>
+      <w:numFmt w:val="lowerLetter"/>
+      <w:lvlText w:val="%5."/>
+      <w:lvlJc w:val="left"/>
+      <w:pPr>
+        <w:ind w:left="3600" w:hanging="360"/>
+      </w:pPr>
+    </w:lvl>
+    <w:lvl w:ilvl="5" w:tplc="0409001B" w:tentative="1">
+      <w:start w:val="1"/>
+      <w:numFmt w:val="lowerRoman"/>
+      <w:lvlText w:val="%6."/>
+      <w:lvlJc w:val="right"/>
+      <w:pPr>
+        <w:ind w:left="4320" w:hanging="180"/>
+      </w:pPr>
+    </w:lvl>
+    <w:lvl w:ilvl="6" w:tplc="0409000F" w:tentative="1">
+      <w:start w:val="1"/>
+      <w:numFmt w:val="decimal"/>
+      <w:lvlText w:val="%7."/>
+      <w:lvlJc w:val="left"/>
+      <w:pPr>
+        <w:ind w:left="5040" w:hanging="360"/>
+      </w:pPr>
+    </w:lvl>
+    <w:lvl w:ilvl="7" w:tplc="04090019" w:tentative="1">
+      <w:start w:val="1"/>
+      <w:numFmt w:val="lowerLetter"/>
+      <w:lvlText w:val="%8."/>
+      <w:lvlJc w:val="left"/>
+      <w:pPr>
+        <w:ind w:left="5760" w:hanging="360"/>
+      </w:pPr>
+    </w:lvl>
+    <w:lvl w:ilvl="8" w:tplc="0409001B" w:tentative="1">
+      <w:start w:val="1"/>
+      <w:numFmt w:val="lowerRoman"/>
+      <w:lvlText w:val="%9."/>
+      <w:lvlJc w:val="right"/>
+      <w:pPr>
+        <w:ind w:left="6480" w:hanging="180"/>
+      </w:pPr>
+    </w:lvl>
+  </w:abstractNum>
+  <w:abstractNum w:abstractNumId="2" w15:restartNumberingAfterBreak="0">
     <w:nsid w:val="1CCE4B16"/>
     <w:multiLevelType w:val="hybridMultilevel"/>
     <w:tmpl w:val="6CEC14C6"/>
@@ -1256,7 +2894,7 @@
       </w:pPr>
     </w:lvl>
   </w:abstractNum>
-  <w:abstractNum w:abstractNumId="1" w15:restartNumberingAfterBreak="0">
+  <w:abstractNum w:abstractNumId="3" w15:restartNumberingAfterBreak="0">
     <w:nsid w:val="3657760E"/>
     <w:multiLevelType w:val="hybridMultilevel"/>
     <w:tmpl w:val="C270DE96"/>
@@ -1345,7 +2983,185 @@
       </w:pPr>
     </w:lvl>
   </w:abstractNum>
-  <w:abstractNum w:abstractNumId="2" w15:restartNumberingAfterBreak="0">
+  <w:abstractNum w:abstractNumId="4" w15:restartNumberingAfterBreak="0">
+    <w:nsid w:val="3B8C3BD7"/>
+    <w:multiLevelType w:val="hybridMultilevel"/>
+    <w:tmpl w:val="8C646E56"/>
+    <w:lvl w:ilvl="0" w:tplc="0409000F">
+      <w:start w:val="1"/>
+      <w:numFmt w:val="decimal"/>
+      <w:lvlText w:val="%1."/>
+      <w:lvlJc w:val="left"/>
+      <w:pPr>
+        <w:ind w:left="720" w:hanging="360"/>
+      </w:pPr>
+      <w:rPr>
+        <w:rFonts w:hint="default"/>
+      </w:rPr>
+    </w:lvl>
+    <w:lvl w:ilvl="1" w:tplc="04090019" w:tentative="1">
+      <w:start w:val="1"/>
+      <w:numFmt w:val="lowerLetter"/>
+      <w:lvlText w:val="%2."/>
+      <w:lvlJc w:val="left"/>
+      <w:pPr>
+        <w:ind w:left="1440" w:hanging="360"/>
+      </w:pPr>
+    </w:lvl>
+    <w:lvl w:ilvl="2" w:tplc="0409001B" w:tentative="1">
+      <w:start w:val="1"/>
+      <w:numFmt w:val="lowerRoman"/>
+      <w:lvlText w:val="%3."/>
+      <w:lvlJc w:val="right"/>
+      <w:pPr>
+        <w:ind w:left="2160" w:hanging="180"/>
+      </w:pPr>
+    </w:lvl>
+    <w:lvl w:ilvl="3" w:tplc="0409000F" w:tentative="1">
+      <w:start w:val="1"/>
+      <w:numFmt w:val="decimal"/>
+      <w:lvlText w:val="%4."/>
+      <w:lvlJc w:val="left"/>
+      <w:pPr>
+        <w:ind w:left="2880" w:hanging="360"/>
+      </w:pPr>
+    </w:lvl>
+    <w:lvl w:ilvl="4" w:tplc="04090019" w:tentative="1">
+      <w:start w:val="1"/>
+      <w:numFmt w:val="lowerLetter"/>
+      <w:lvlText w:val="%5."/>
+      <w:lvlJc w:val="left"/>
+      <w:pPr>
+        <w:ind w:left="3600" w:hanging="360"/>
+      </w:pPr>
+    </w:lvl>
+    <w:lvl w:ilvl="5" w:tplc="0409001B" w:tentative="1">
+      <w:start w:val="1"/>
+      <w:numFmt w:val="lowerRoman"/>
+      <w:lvlText w:val="%6."/>
+      <w:lvlJc w:val="right"/>
+      <w:pPr>
+        <w:ind w:left="4320" w:hanging="180"/>
+      </w:pPr>
+    </w:lvl>
+    <w:lvl w:ilvl="6" w:tplc="0409000F" w:tentative="1">
+      <w:start w:val="1"/>
+      <w:numFmt w:val="decimal"/>
+      <w:lvlText w:val="%7."/>
+      <w:lvlJc w:val="left"/>
+      <w:pPr>
+        <w:ind w:left="5040" w:hanging="360"/>
+      </w:pPr>
+    </w:lvl>
+    <w:lvl w:ilvl="7" w:tplc="04090019" w:tentative="1">
+      <w:start w:val="1"/>
+      <w:numFmt w:val="lowerLetter"/>
+      <w:lvlText w:val="%8."/>
+      <w:lvlJc w:val="left"/>
+      <w:pPr>
+        <w:ind w:left="5760" w:hanging="360"/>
+      </w:pPr>
+    </w:lvl>
+    <w:lvl w:ilvl="8" w:tplc="0409001B" w:tentative="1">
+      <w:start w:val="1"/>
+      <w:numFmt w:val="lowerRoman"/>
+      <w:lvlText w:val="%9."/>
+      <w:lvlJc w:val="right"/>
+      <w:pPr>
+        <w:ind w:left="6480" w:hanging="180"/>
+      </w:pPr>
+    </w:lvl>
+  </w:abstractNum>
+  <w:abstractNum w:abstractNumId="5" w15:restartNumberingAfterBreak="0">
+    <w:nsid w:val="3CAF3A6C"/>
+    <w:multiLevelType w:val="hybridMultilevel"/>
+    <w:tmpl w:val="43B2600C"/>
+    <w:lvl w:ilvl="0" w:tplc="0409000F">
+      <w:start w:val="1"/>
+      <w:numFmt w:val="decimal"/>
+      <w:lvlText w:val="%1."/>
+      <w:lvlJc w:val="left"/>
+      <w:pPr>
+        <w:ind w:left="720" w:hanging="360"/>
+      </w:pPr>
+      <w:rPr>
+        <w:rFonts w:hint="default"/>
+      </w:rPr>
+    </w:lvl>
+    <w:lvl w:ilvl="1" w:tplc="04090019" w:tentative="1">
+      <w:start w:val="1"/>
+      <w:numFmt w:val="lowerLetter"/>
+      <w:lvlText w:val="%2."/>
+      <w:lvlJc w:val="left"/>
+      <w:pPr>
+        <w:ind w:left="1440" w:hanging="360"/>
+      </w:pPr>
+    </w:lvl>
+    <w:lvl w:ilvl="2" w:tplc="0409001B" w:tentative="1">
+      <w:start w:val="1"/>
+      <w:numFmt w:val="lowerRoman"/>
+      <w:lvlText w:val="%3."/>
+      <w:lvlJc w:val="right"/>
+      <w:pPr>
+        <w:ind w:left="2160" w:hanging="180"/>
+      </w:pPr>
+    </w:lvl>
+    <w:lvl w:ilvl="3" w:tplc="0409000F" w:tentative="1">
+      <w:start w:val="1"/>
+      <w:numFmt w:val="decimal"/>
+      <w:lvlText w:val="%4."/>
+      <w:lvlJc w:val="left"/>
+      <w:pPr>
+        <w:ind w:left="2880" w:hanging="360"/>
+      </w:pPr>
+    </w:lvl>
+    <w:lvl w:ilvl="4" w:tplc="04090019" w:tentative="1">
+      <w:start w:val="1"/>
+      <w:numFmt w:val="lowerLetter"/>
+      <w:lvlText w:val="%5."/>
+      <w:lvlJc w:val="left"/>
+      <w:pPr>
+        <w:ind w:left="3600" w:hanging="360"/>
+      </w:pPr>
+    </w:lvl>
+    <w:lvl w:ilvl="5" w:tplc="0409001B" w:tentative="1">
+      <w:start w:val="1"/>
+      <w:numFmt w:val="lowerRoman"/>
+      <w:lvlText w:val="%6."/>
+      <w:lvlJc w:val="right"/>
+      <w:pPr>
+        <w:ind w:left="4320" w:hanging="180"/>
+      </w:pPr>
+    </w:lvl>
+    <w:lvl w:ilvl="6" w:tplc="0409000F" w:tentative="1">
+      <w:start w:val="1"/>
+      <w:numFmt w:val="decimal"/>
+      <w:lvlText w:val="%7."/>
+      <w:lvlJc w:val="left"/>
+      <w:pPr>
+        <w:ind w:left="5040" w:hanging="360"/>
+      </w:pPr>
+    </w:lvl>
+    <w:lvl w:ilvl="7" w:tplc="04090019" w:tentative="1">
+      <w:start w:val="1"/>
+      <w:numFmt w:val="lowerLetter"/>
+      <w:lvlText w:val="%8."/>
+      <w:lvlJc w:val="left"/>
+      <w:pPr>
+        <w:ind w:left="5760" w:hanging="360"/>
+      </w:pPr>
+    </w:lvl>
+    <w:lvl w:ilvl="8" w:tplc="0409001B" w:tentative="1">
+      <w:start w:val="1"/>
+      <w:numFmt w:val="lowerRoman"/>
+      <w:lvlText w:val="%9."/>
+      <w:lvlJc w:val="right"/>
+      <w:pPr>
+        <w:ind w:left="6480" w:hanging="180"/>
+      </w:pPr>
+    </w:lvl>
+  </w:abstractNum>
+  <w:abstractNum w:abstractNumId="6" w15:restartNumberingAfterBreak="0">
     <w:nsid w:val="59AF5D8F"/>
     <w:multiLevelType w:val="hybridMultilevel"/>
     <w:tmpl w:val="60702868"/>
@@ -1434,7 +3250,7 @@
       </w:pPr>
     </w:lvl>
   </w:abstractNum>
-  <w:abstractNum w:abstractNumId="3" w15:restartNumberingAfterBreak="0">
+  <w:abstractNum w:abstractNumId="7" w15:restartNumberingAfterBreak="0">
     <w:nsid w:val="5D1651CF"/>
     <w:multiLevelType w:val="hybridMultilevel"/>
     <w:tmpl w:val="A5A67230"/>
@@ -1523,7 +3339,7 @@
       </w:pPr>
     </w:lvl>
   </w:abstractNum>
-  <w:abstractNum w:abstractNumId="4" w15:restartNumberingAfterBreak="0">
+  <w:abstractNum w:abstractNumId="8" w15:restartNumberingAfterBreak="0">
     <w:nsid w:val="617C0A6F"/>
     <w:multiLevelType w:val="hybridMultilevel"/>
     <w:tmpl w:val="D8061C88"/>
@@ -1612,7 +3428,7 @@
       </w:pPr>
     </w:lvl>
   </w:abstractNum>
-  <w:abstractNum w:abstractNumId="5" w15:restartNumberingAfterBreak="0">
+  <w:abstractNum w:abstractNumId="9" w15:restartNumberingAfterBreak="0">
     <w:nsid w:val="6F2B09DE"/>
     <w:multiLevelType w:val="hybridMultilevel"/>
     <w:tmpl w:val="C270DE96"/>
@@ -1701,7 +3517,7 @@
       </w:pPr>
     </w:lvl>
   </w:abstractNum>
-  <w:abstractNum w:abstractNumId="6" w15:restartNumberingAfterBreak="0">
+  <w:abstractNum w:abstractNumId="10" w15:restartNumberingAfterBreak="0">
     <w:nsid w:val="705374CD"/>
     <w:multiLevelType w:val="hybridMultilevel"/>
     <w:tmpl w:val="ACD88DEE"/>
@@ -1790,26 +3606,130 @@
       </w:pPr>
     </w:lvl>
   </w:abstractNum>
+  <w:abstractNum w:abstractNumId="11" w15:restartNumberingAfterBreak="0">
+    <w:nsid w:val="7E3760A4"/>
+    <w:multiLevelType w:val="hybridMultilevel"/>
+    <w:tmpl w:val="52028076"/>
+    <w:lvl w:ilvl="0" w:tplc="0409000F">
+      <w:start w:val="1"/>
+      <w:numFmt w:val="decimal"/>
+      <w:lvlText w:val="%1."/>
+      <w:lvlJc w:val="left"/>
+      <w:pPr>
+        <w:ind w:left="720" w:hanging="360"/>
+      </w:pPr>
+      <w:rPr>
+        <w:rFonts w:hint="default"/>
+      </w:rPr>
+    </w:lvl>
+    <w:lvl w:ilvl="1" w:tplc="04090019" w:tentative="1">
+      <w:start w:val="1"/>
+      <w:numFmt w:val="lowerLetter"/>
+      <w:lvlText w:val="%2."/>
+      <w:lvlJc w:val="left"/>
+      <w:pPr>
+        <w:ind w:left="1440" w:hanging="360"/>
+      </w:pPr>
+    </w:lvl>
+    <w:lvl w:ilvl="2" w:tplc="0409001B" w:tentative="1">
+      <w:start w:val="1"/>
+      <w:numFmt w:val="lowerRoman"/>
+      <w:lvlText w:val="%3."/>
+      <w:lvlJc w:val="right"/>
+      <w:pPr>
+        <w:ind w:left="2160" w:hanging="180"/>
+      </w:pPr>
+    </w:lvl>
+    <w:lvl w:ilvl="3" w:tplc="0409000F" w:tentative="1">
+      <w:start w:val="1"/>
+      <w:numFmt w:val="decimal"/>
+      <w:lvlText w:val="%4."/>
+      <w:lvlJc w:val="left"/>
+      <w:pPr>
+        <w:ind w:left="2880" w:hanging="360"/>
+      </w:pPr>
+    </w:lvl>
+    <w:lvl w:ilvl="4" w:tplc="04090019" w:tentative="1">
+      <w:start w:val="1"/>
+      <w:numFmt w:val="lowerLetter"/>
+      <w:lvlText w:val="%5."/>
+      <w:lvlJc w:val="left"/>
+      <w:pPr>
+        <w:ind w:left="3600" w:hanging="360"/>
+      </w:pPr>
+    </w:lvl>
+    <w:lvl w:ilvl="5" w:tplc="0409001B" w:tentative="1">
+      <w:start w:val="1"/>
+      <w:numFmt w:val="lowerRoman"/>
+      <w:lvlText w:val="%6."/>
+      <w:lvlJc w:val="right"/>
+      <w:pPr>
+        <w:ind w:left="4320" w:hanging="180"/>
+      </w:pPr>
+    </w:lvl>
+    <w:lvl w:ilvl="6" w:tplc="0409000F" w:tentative="1">
+      <w:start w:val="1"/>
+      <w:numFmt w:val="decimal"/>
+      <w:lvlText w:val="%7."/>
+      <w:lvlJc w:val="left"/>
+      <w:pPr>
+        <w:ind w:left="5040" w:hanging="360"/>
+      </w:pPr>
+    </w:lvl>
+    <w:lvl w:ilvl="7" w:tplc="04090019" w:tentative="1">
+      <w:start w:val="1"/>
+      <w:numFmt w:val="lowerLetter"/>
+      <w:lvlText w:val="%8."/>
+      <w:lvlJc w:val="left"/>
+      <w:pPr>
+        <w:ind w:left="5760" w:hanging="360"/>
+      </w:pPr>
+    </w:lvl>
+    <w:lvl w:ilvl="8" w:tplc="0409001B" w:tentative="1">
+      <w:start w:val="1"/>
+      <w:numFmt w:val="lowerRoman"/>
+      <w:lvlText w:val="%9."/>
+      <w:lvlJc w:val="right"/>
+      <w:pPr>
+        <w:ind w:left="6480" w:hanging="180"/>
+      </w:pPr>
+    </w:lvl>
+  </w:abstractNum>
   <w:num w:numId="1">
+    <w:abstractNumId w:val="8"/>
+  </w:num>
+  <w:num w:numId="2">
+    <w:abstractNumId w:val="6"/>
+  </w:num>
+  <w:num w:numId="3">
+    <w:abstractNumId w:val="10"/>
+  </w:num>
+  <w:num w:numId="4">
+    <w:abstractNumId w:val="2"/>
+  </w:num>
+  <w:num w:numId="5">
+    <w:abstractNumId w:val="7"/>
+  </w:num>
+  <w:num w:numId="6">
+    <w:abstractNumId w:val="9"/>
+  </w:num>
+  <w:num w:numId="7">
+    <w:abstractNumId w:val="3"/>
+  </w:num>
+  <w:num w:numId="8">
+    <w:abstractNumId w:val="11"/>
+  </w:num>
+  <w:num w:numId="9">
+    <w:abstractNumId w:val="0"/>
+  </w:num>
+  <w:num w:numId="10">
     <w:abstractNumId w:val="4"/>
   </w:num>
-  <w:num w:numId="2">
-    <w:abstractNumId w:val="2"/>
+  <w:num w:numId="11">
+    <w:abstractNumId w:val="1"/>
   </w:num>
-  <w:num w:numId="3">
-    <w:abstractNumId w:val="6"/>
-  </w:num>
-  <w:num w:numId="4">
-    <w:abstractNumId w:val="0"/>
-  </w:num>
-  <w:num w:numId="5">
-    <w:abstractNumId w:val="3"/>
-  </w:num>
-  <w:num w:numId="6">
+  <w:num w:numId="12">
     <w:abstractNumId w:val="5"/>
-  </w:num>
-  <w:num w:numId="7">
-    <w:abstractNumId w:val="1"/>
   </w:num>
 </w:numbering>
 </file>
@@ -2214,6 +4134,7 @@
   <w:style w:type="character" w:default="1" w:styleId="DefaultParagraphFont">
     <w:name w:val="Default Paragraph Font"/>
     <w:uiPriority w:val="1"/>
+    <w:semiHidden/>
     <w:unhideWhenUsed/>
   </w:style>
   <w:style w:type="table" w:default="1" w:styleId="TableNormal">

</xml_diff>